<commit_message>
Completed work on the README document
</commit_message>
<xml_diff>
--- a/extras/docs/Простая индикаторная панель для Ардуино.docx
+++ b/extras/docs/Простая индикаторная панель для Ардуино.docx
@@ -9,6 +9,8 @@
           <w:sz w:val="32"/>
         </w:rPr>
       </w:pPr>
+      <w:bookmarkStart w:id="0" w:name="_GoBack"/>
+      <w:bookmarkEnd w:id="0"/>
       <w:r>
         <w:rPr>
           <w:b/>
@@ -153,11 +155,11 @@
       </w:r>
       <w:proofErr w:type="gramStart"/>
       <w:r>
-        <w:t xml:space="preserve">К моменту написания статьи использовался двухцветный светодиод с красным и зелёным составляющими, хотя можно применить и отдельные светодиоды, а в перспективе при надобности можно доработать библиотеку и для работы с </w:t>
+        <w:t xml:space="preserve">К моменту написания статьи использовался двухцветный светодиод с красным и зелёным составляющими, хотя можно применить и отдельные светодиоды, а в </w:t>
       </w:r>
       <w:r>
         <w:lastRenderedPageBreak/>
-        <w:t>трёхцветным RGB-светодиодом для определения широкого спектра различных цветов свечения.</w:t>
+        <w:t>перспективе при надобности можно доработать библиотеку и для работы с трёхцветным RGB-светодиодом для определения широкого спектра различных цветов свечения.</w:t>
       </w:r>
       <w:proofErr w:type="gramEnd"/>
     </w:p>
@@ -948,13 +950,16 @@
       </w:r>
       <w:proofErr w:type="gramStart"/>
       <w:r>
-        <w:t>Для этого понадобиться немного поработать над структурой параметров режимов, где задаются продолжительность и число повторений сигнала, а так же указывается какие светодиоды задействованы в том или ином режиме.</w:t>
-      </w:r>
-      <w:proofErr w:type="gramEnd"/>
-    </w:p>
-    <w:p>
+        <w:t xml:space="preserve">Для этого понадобиться немного поработать над структурой параметров режимов, где задаются </w:t>
+      </w:r>
       <w:r>
         <w:lastRenderedPageBreak/>
+        <w:t>продолжительность и число повторений сигнала, а так же указывается какие светодиоды задействованы в том или ином режиме.</w:t>
+      </w:r>
+      <w:proofErr w:type="gramEnd"/>
+    </w:p>
+    <w:p>
+      <w:r>
         <w:t>С помощью данного перечисления можно например включить индикацию полного разряда батареи питания, не задумываясь о номере необходимого сигнала, вызвав соответствующий метод следующим образом:</w:t>
       </w:r>
     </w:p>
@@ -1105,6 +1110,7 @@
     <w:p/>
     <w:p>
       <w:r>
+        <w:lastRenderedPageBreak/>
         <w:t xml:space="preserve">// создание экземпляра класса панели, указав контакты, </w:t>
       </w:r>
     </w:p>
@@ -1296,7 +1302,11 @@
     <w:p>
       <w:proofErr w:type="gramStart"/>
       <w:r>
-        <w:t>Хотелось бы отметить, что кроме больших положительных качеств объектно-ориентированного подхода, в виде удобства использования и возможности создания и одновременной работы нескольких объектов, имеются и некоторые недостатки, в частности для микроконтроллерных устройств с ограниченными ресурсами.</w:t>
+        <w:t xml:space="preserve">Хотелось бы отметить, что кроме больших положительных качеств объектно-ориентированного подхода, в виде удобства использования и возможности создания и одновременной работы нескольких объектов, имеются и некоторые недостатки, в частности для микроконтроллерных устройств с ограниченными </w:t>
+      </w:r>
+      <w:r>
+        <w:lastRenderedPageBreak/>
+        <w:t>ресурсами.</w:t>
       </w:r>
       <w:proofErr w:type="gramEnd"/>
       <w:r>
@@ -1317,9 +1327,71 @@
       <w:proofErr w:type="gramEnd"/>
     </w:p>
     <w:p>
-      <w:bookmarkStart w:id="0" w:name="_GoBack"/>
-      <w:bookmarkEnd w:id="0"/>
-    </w:p>
+      <w:proofErr w:type="gramStart"/>
+      <w:r>
+        <w:t>В данной статье мы рассмотрели создание простой индикаторной панели на базе Ардуино с использованием специальной библиотеки.</w:t>
+      </w:r>
+      <w:proofErr w:type="gramEnd"/>
+      <w:r>
+        <w:t xml:space="preserve"> </w:t>
+      </w:r>
+      <w:proofErr w:type="gramStart"/>
+      <w:r>
+        <w:t>Этот проект стал результатом практической необходимости, возникшей после реализации индикации в самодельном электромеханическом замке "ANTAR SL21".</w:t>
+      </w:r>
+      <w:proofErr w:type="gramEnd"/>
+      <w:r>
+        <w:t xml:space="preserve"> </w:t>
+      </w:r>
+      <w:proofErr w:type="gramStart"/>
+      <w:r>
+        <w:t>Индикационные панели на светодиодах и зуммере нашли свое применение в различных конструкциях и самоделках, что привело к решению вынести функционал в отдельный класс для удобства использования.</w:t>
+      </w:r>
+      <w:proofErr w:type="gramEnd"/>
+    </w:p>
+    <w:p>
+      <w:proofErr w:type="gramStart"/>
+      <w:r>
+        <w:t>Библиотека предоставляет простой и гибкий интерфейс для управления светодиодами и зуммером, обеспечивая возможность индикации разнообразных событий и состояний устройства.</w:t>
+      </w:r>
+      <w:proofErr w:type="gramEnd"/>
+      <w:r>
+        <w:t xml:space="preserve"> </w:t>
+      </w:r>
+      <w:proofErr w:type="gramStart"/>
+      <w:r>
+        <w:t>С помощью подключаемого модуля вы можете легко интегрировать индикаторную панель в свои проекты, управляя ею программно через платформу Arduino.</w:t>
+      </w:r>
+      <w:proofErr w:type="gramEnd"/>
+    </w:p>
+    <w:p>
+      <w:proofErr w:type="gramStart"/>
+      <w:r>
+        <w:t>Необходимость создания подобных индикаторных панелей в различных проектах подтверждает их универсальность и актуальность.</w:t>
+      </w:r>
+      <w:proofErr w:type="gramEnd"/>
+      <w:r>
+        <w:t xml:space="preserve"> </w:t>
+      </w:r>
+      <w:proofErr w:type="gramStart"/>
+      <w:r>
+        <w:t>Благодаря открытому доступу к исходному коду библиотеки на GitHub, разработчики имеют возможность вносить свои улучшения и адаптации.</w:t>
+      </w:r>
+      <w:proofErr w:type="gramEnd"/>
+    </w:p>
+    <w:p>
+      <w:proofErr w:type="gramStart"/>
+      <w:r>
+        <w:t>Используйте эту библиотеку для добавления функциональности индикации в ваши проекты, экспериментируйте с различными светодиодами и звуковыми сигналами, делая свои устройства более информативными и привлекательными.</w:t>
+      </w:r>
+      <w:proofErr w:type="gramEnd"/>
+    </w:p>
+    <w:p>
+      <w:r>
+        <w:t>Благодарим за внимание к нашей статье, и желаем вам успешной реализации ваших творческих идей с использованием индикаторной панели на Ардуино!</w:t>
+      </w:r>
+    </w:p>
+    <w:p/>
     <w:sectPr>
       <w:footerReference w:type="default" r:id="rId15"/>
       <w:pgSz w:w="11909" w:h="16834" w:code="9"/>
@@ -1358,6 +1430,12 @@
 
 <file path=word/footer1.xml><?xml version="1.0" encoding="utf-8"?>
 <w:ftr xmlns:wpc="http://schemas.microsoft.com/office/word/2010/wordprocessingCanvas" xmlns:mc="http://schemas.openxmlformats.org/markup-compatibility/2006" xmlns:o="urn:schemas-microsoft-com:office:office" xmlns:r="http://schemas.openxmlformats.org/officeDocument/2006/relationships" xmlns:m="http://schemas.openxmlformats.org/officeDocument/2006/math" xmlns:v="urn:schemas-microsoft-com:vml" xmlns:wp14="http://schemas.microsoft.com/office/word/2010/wordprocessingDrawing" xmlns:wp="http://schemas.openxmlformats.org/drawingml/2006/wordprocessingDrawing" xmlns:w10="urn:schemas-microsoft-com:office:word" xmlns:w="http://schemas.openxmlformats.org/wordprocessingml/2006/main" xmlns:w14="http://schemas.microsoft.com/office/word/2010/wordml" xmlns:wpg="http://schemas.microsoft.com/office/word/2010/wordprocessingGroup" xmlns:wpi="http://schemas.microsoft.com/office/word/2010/wordprocessingInk" xmlns:wne="http://schemas.microsoft.com/office/word/2006/wordml" xmlns:wps="http://schemas.microsoft.com/office/word/2010/wordprocessingShape" mc:Ignorable="w14 wp14">
+  <w:p>
+    <w:pPr>
+      <w:pStyle w:val="Footer"/>
+      <w:jc w:val="right"/>
+    </w:pPr>
+  </w:p>
   <w:p>
     <w:pPr>
       <w:pStyle w:val="Footer"/>
@@ -1396,7 +1474,7 @@
           <w:rPr>
             <w:noProof/>
           </w:rPr>
-          <w:t>3</w:t>
+          <w:t>2</w:t>
         </w:r>
         <w:r>
           <w:rPr>

</xml_diff>